<commit_message>
done for apply copyright license
</commit_message>
<xml_diff>
--- a/documents/MRD.docx
+++ b/documents/MRD.docx
@@ -8,13 +8,14 @@
         <w:jc w:val="center"/>
         <w:outlineLvl w:val="0"/>
         <w:rPr>
-          <w:rFonts w:hint="eastAsia"/>
           <w:b/>
           <w:sz w:val="48"/>
           <w:szCs w:val="48"/>
         </w:rPr>
       </w:pPr>
       <w:bookmarkStart w:id="0" w:name="_Toc392163214"/>
+      <w:bookmarkStart w:id="1" w:name="_GoBack"/>
+      <w:bookmarkEnd w:id="1"/>
       <w:r>
         <w:rPr>
           <w:rFonts w:hint="eastAsia"/>
@@ -40,9 +41,6 @@
         <w:widowControl/>
         <w:jc w:val="left"/>
         <w:outlineLvl w:val="0"/>
-        <w:rPr>
-          <w:rFonts w:hint="eastAsia"/>
-        </w:rPr>
       </w:pPr>
     </w:p>
     <w:sdt>
@@ -3402,7 +3400,6 @@
         <w:jc w:val="left"/>
         <w:outlineLvl w:val="0"/>
         <w:rPr>
-          <w:rFonts w:hint="eastAsia"/>
           <w:b/>
           <w:sz w:val="36"/>
           <w:szCs w:val="36"/>
@@ -3411,7 +3408,7 @@
       <w:r>
         <w:br w:type="page"/>
       </w:r>
-      <w:bookmarkStart w:id="1" w:name="_Toc392163215"/>
+      <w:bookmarkStart w:id="2" w:name="_Toc392163215"/>
       <w:r>
         <w:rPr>
           <w:rFonts w:hint="eastAsia"/>
@@ -3422,7 +3419,7 @@
         <w:lastRenderedPageBreak/>
         <w:t>项目背景</w:t>
       </w:r>
-      <w:bookmarkEnd w:id="1"/>
+      <w:bookmarkEnd w:id="2"/>
     </w:p>
     <w:p>
       <w:pPr>
@@ -3430,9 +3427,6 @@
         <w:widowControl/>
         <w:ind w:left="360" w:firstLineChars="0" w:firstLine="0"/>
         <w:jc w:val="left"/>
-        <w:rPr>
-          <w:rFonts w:hint="eastAsia"/>
-        </w:rPr>
       </w:pPr>
       <w:r>
         <w:rPr>
@@ -3446,19 +3440,11 @@
         </w:rPr>
         <w:t>，</w:t>
       </w:r>
-      <w:proofErr w:type="gramStart"/>
-      <w:r>
-        <w:rPr>
-          <w:rFonts w:hint="eastAsia"/>
-        </w:rPr>
-        <w:t>天猫的</w:t>
-      </w:r>
-      <w:proofErr w:type="gramEnd"/>
-      <w:r>
-        <w:rPr>
-          <w:rFonts w:hint="eastAsia"/>
-        </w:rPr>
-        <w:t>商家越来越多，而且销售规模稳定增长，很多中小商家</w:t>
+      <w:r>
+        <w:rPr>
+          <w:rFonts w:hint="eastAsia"/>
+        </w:rPr>
+        <w:t>天猫的商家越来越多，而且销售规模稳定增长，很多中小商家</w:t>
       </w:r>
       <w:r>
         <w:rPr>
@@ -3470,21 +3456,7 @@
         <w:rPr>
           <w:rFonts w:hint="eastAsia"/>
         </w:rPr>
-        <w:t>没有进销存系统，在销售规模日益增长的情况下，对库存的掌</w:t>
-      </w:r>
-      <w:proofErr w:type="gramStart"/>
-      <w:r>
-        <w:rPr>
-          <w:rFonts w:hint="eastAsia"/>
-        </w:rPr>
-        <w:t>控变得</w:t>
-      </w:r>
-      <w:proofErr w:type="gramEnd"/>
-      <w:r>
-        <w:rPr>
-          <w:rFonts w:hint="eastAsia"/>
-        </w:rPr>
-        <w:t>非常</w:t>
+        <w:t>没有进销存系统，在销售规模日益增长的情况下，对库存的掌控变得非常</w:t>
       </w:r>
       <w:r>
         <w:rPr>
@@ -3505,9 +3477,6 @@
         <w:widowControl/>
         <w:ind w:left="360" w:firstLineChars="0" w:firstLine="0"/>
         <w:jc w:val="left"/>
-        <w:rPr>
-          <w:rFonts w:hint="eastAsia"/>
-        </w:rPr>
       </w:pPr>
     </w:p>
     <w:p>
@@ -3522,13 +3491,12 @@
         <w:jc w:val="left"/>
         <w:outlineLvl w:val="0"/>
         <w:rPr>
-          <w:rFonts w:hint="eastAsia"/>
           <w:b/>
           <w:sz w:val="36"/>
           <w:szCs w:val="36"/>
         </w:rPr>
       </w:pPr>
-      <w:bookmarkStart w:id="2" w:name="_Toc392163216"/>
+      <w:bookmarkStart w:id="3" w:name="_Toc392163216"/>
       <w:r>
         <w:rPr>
           <w:rFonts w:hint="eastAsia"/>
@@ -3538,7 +3506,7 @@
         </w:rPr>
         <w:t>可行性分析</w:t>
       </w:r>
-      <w:bookmarkEnd w:id="2"/>
+      <w:bookmarkEnd w:id="3"/>
     </w:p>
     <w:p>
       <w:pPr>
@@ -3547,64 +3515,15 @@
         <w:ind w:left="360" w:firstLineChars="0" w:firstLine="0"/>
         <w:jc w:val="left"/>
         <w:rPr>
-          <w:rFonts w:hint="eastAsia"/>
-          <w:szCs w:val="21"/>
-        </w:rPr>
-      </w:pPr>
-      <w:r>
-        <w:rPr>
-          <w:rFonts w:hint="eastAsia"/>
-          <w:szCs w:val="21"/>
-        </w:rPr>
-        <w:t>在上一节的项目背景里提到</w:t>
-      </w:r>
-      <w:proofErr w:type="gramStart"/>
-      <w:r>
-        <w:rPr>
-          <w:rFonts w:hint="eastAsia"/>
-          <w:szCs w:val="21"/>
-        </w:rPr>
-        <w:t>淘宝和天猫</w:t>
-      </w:r>
-      <w:proofErr w:type="gramEnd"/>
-      <w:r>
-        <w:rPr>
-          <w:rFonts w:hint="eastAsia"/>
-          <w:szCs w:val="21"/>
-        </w:rPr>
-        <w:t>的商家越来越多，很多中小商家对进销存系统的需求很强烈，但是苦于没有找到合适的进销存，有的功能庞大使用复杂，有</w:t>
-      </w:r>
-      <w:proofErr w:type="gramStart"/>
-      <w:r>
-        <w:rPr>
-          <w:rFonts w:hint="eastAsia"/>
-          <w:szCs w:val="21"/>
-        </w:rPr>
-        <w:t>得功能</w:t>
-      </w:r>
-      <w:proofErr w:type="gramEnd"/>
-      <w:r>
-        <w:rPr>
-          <w:rFonts w:hint="eastAsia"/>
-          <w:szCs w:val="21"/>
-        </w:rPr>
-        <w:t>缺失不能满足自身需求，在对市场上已有的进销</w:t>
-      </w:r>
-      <w:proofErr w:type="gramStart"/>
-      <w:r>
-        <w:rPr>
-          <w:rFonts w:hint="eastAsia"/>
-          <w:szCs w:val="21"/>
-        </w:rPr>
-        <w:t>存进行</w:t>
-      </w:r>
-      <w:proofErr w:type="gramEnd"/>
-      <w:r>
-        <w:rPr>
-          <w:rFonts w:hint="eastAsia"/>
-          <w:szCs w:val="21"/>
-        </w:rPr>
-        <w:t>评估之后，调研了不同行业的卖家以及不同规模的卖家之后，宽迈进销存系统在围绕进销的功能点进行开发，只实现卖家所需要的功能。</w:t>
+          <w:szCs w:val="21"/>
+        </w:rPr>
+      </w:pPr>
+      <w:r>
+        <w:rPr>
+          <w:rFonts w:hint="eastAsia"/>
+          <w:szCs w:val="21"/>
+        </w:rPr>
+        <w:t>在上一节的项目背景里提到淘宝和天猫的商家越来越多，很多中小商家对进销存系统的需求很强烈，但是苦于没有找到合适的进销存，有的功能庞大使用复杂，有得功能缺失不能满足自身需求，在对市场上已有的进销存进行评估之后，调研了不同行业的卖家以及不同规模的卖家之后，宽迈进销存系统在围绕进销的功能点进行开发，只实现卖家所需要的功能。</w:t>
       </w:r>
     </w:p>
     <w:p>
@@ -3614,7 +3533,6 @@
         <w:ind w:left="360" w:firstLineChars="0" w:firstLine="0"/>
         <w:jc w:val="left"/>
         <w:rPr>
-          <w:rFonts w:hint="eastAsia"/>
           <w:szCs w:val="21"/>
         </w:rPr>
       </w:pPr>
@@ -3631,15 +3549,14 @@
         <w:jc w:val="left"/>
         <w:outlineLvl w:val="0"/>
         <w:rPr>
-          <w:rFonts w:hint="eastAsia"/>
           <w:b/>
           <w:sz w:val="36"/>
           <w:szCs w:val="36"/>
         </w:rPr>
       </w:pPr>
-      <w:bookmarkStart w:id="3" w:name="OLE_LINK1"/>
-      <w:bookmarkStart w:id="4" w:name="OLE_LINK2"/>
-      <w:bookmarkStart w:id="5" w:name="_Toc392163217"/>
+      <w:bookmarkStart w:id="4" w:name="_Toc392163217"/>
+      <w:bookmarkStart w:id="5" w:name="OLE_LINK1"/>
+      <w:bookmarkStart w:id="6" w:name="OLE_LINK2"/>
       <w:r>
         <w:rPr>
           <w:rFonts w:hint="eastAsia"/>
@@ -3649,7 +3566,7 @@
         </w:rPr>
         <w:t>功能需求</w:t>
       </w:r>
-      <w:bookmarkEnd w:id="5"/>
+      <w:bookmarkEnd w:id="4"/>
     </w:p>
     <w:p>
       <w:pPr>
@@ -3663,15 +3580,14 @@
         <w:jc w:val="left"/>
         <w:outlineLvl w:val="1"/>
         <w:rPr>
-          <w:rFonts w:hint="eastAsia"/>
           <w:b/>
           <w:sz w:val="30"/>
           <w:szCs w:val="30"/>
         </w:rPr>
       </w:pPr>
-      <w:bookmarkStart w:id="6" w:name="_Toc392163218"/>
-      <w:bookmarkEnd w:id="3"/>
-      <w:bookmarkEnd w:id="4"/>
+      <w:bookmarkStart w:id="7" w:name="_Toc392163218"/>
+      <w:bookmarkEnd w:id="5"/>
+      <w:bookmarkEnd w:id="6"/>
       <w:r>
         <w:rPr>
           <w:rFonts w:hint="eastAsia"/>
@@ -3681,7 +3597,7 @@
         </w:rPr>
         <w:t>产品</w:t>
       </w:r>
-      <w:bookmarkEnd w:id="6"/>
+      <w:bookmarkEnd w:id="7"/>
     </w:p>
     <w:p>
       <w:pPr>
@@ -3695,13 +3611,12 @@
         <w:jc w:val="left"/>
         <w:outlineLvl w:val="2"/>
         <w:rPr>
-          <w:rFonts w:hint="eastAsia"/>
           <w:b/>
           <w:sz w:val="24"/>
           <w:szCs w:val="24"/>
         </w:rPr>
       </w:pPr>
-      <w:bookmarkStart w:id="7" w:name="_Toc392163219"/>
+      <w:bookmarkStart w:id="8" w:name="_Toc392163219"/>
       <w:r>
         <w:rPr>
           <w:rFonts w:hint="eastAsia"/>
@@ -3720,7 +3635,7 @@
         </w:rPr>
         <w:t>管理</w:t>
       </w:r>
-      <w:bookmarkEnd w:id="7"/>
+      <w:bookmarkEnd w:id="8"/>
     </w:p>
     <w:p>
       <w:pPr>
@@ -3729,48 +3644,15 @@
         <w:ind w:left="1440" w:firstLineChars="0" w:firstLine="0"/>
         <w:jc w:val="left"/>
         <w:rPr>
-          <w:rFonts w:hint="eastAsia"/>
-          <w:szCs w:val="21"/>
-        </w:rPr>
-      </w:pPr>
-      <w:r>
-        <w:rPr>
-          <w:rFonts w:hint="eastAsia"/>
-          <w:szCs w:val="21"/>
-        </w:rPr>
-        <w:t>进销存产品</w:t>
-      </w:r>
-      <w:proofErr w:type="gramStart"/>
-      <w:r>
-        <w:rPr>
-          <w:rFonts w:hint="eastAsia"/>
-          <w:szCs w:val="21"/>
-        </w:rPr>
-        <w:t>库产品</w:t>
-      </w:r>
-      <w:proofErr w:type="gramEnd"/>
-      <w:r>
-        <w:rPr>
-          <w:rFonts w:hint="eastAsia"/>
-          <w:szCs w:val="21"/>
-        </w:rPr>
-        <w:t>类目，分两级且最多两级，不能与</w:t>
-      </w:r>
-      <w:proofErr w:type="gramStart"/>
-      <w:r>
-        <w:rPr>
-          <w:rFonts w:hint="eastAsia"/>
-          <w:szCs w:val="21"/>
-        </w:rPr>
-        <w:t>淘宝或者天猫</w:t>
-      </w:r>
-      <w:proofErr w:type="gramEnd"/>
-      <w:r>
-        <w:rPr>
-          <w:rFonts w:hint="eastAsia"/>
-          <w:szCs w:val="21"/>
-        </w:rPr>
-        <w:t>同步</w:t>
+          <w:szCs w:val="21"/>
+        </w:rPr>
+      </w:pPr>
+      <w:r>
+        <w:rPr>
+          <w:rFonts w:hint="eastAsia"/>
+          <w:szCs w:val="21"/>
+        </w:rPr>
+        <w:t>进销存产品库产品类目，分两级且最多两级，不能与淘宝或者天猫同步</w:t>
       </w:r>
       <w:r>
         <w:rPr>
@@ -3788,7 +3670,6 @@
         <w:jc w:val="left"/>
         <w:outlineLvl w:val="2"/>
         <w:rPr>
-          <w:rFonts w:hint="eastAsia"/>
           <w:szCs w:val="21"/>
         </w:rPr>
       </w:pPr>
@@ -3805,13 +3686,12 @@
         <w:jc w:val="left"/>
         <w:outlineLvl w:val="2"/>
         <w:rPr>
-          <w:rFonts w:hint="eastAsia"/>
           <w:b/>
           <w:sz w:val="24"/>
           <w:szCs w:val="24"/>
         </w:rPr>
       </w:pPr>
-      <w:bookmarkStart w:id="8" w:name="_Toc392163220"/>
+      <w:bookmarkStart w:id="9" w:name="_Toc392163220"/>
       <w:r>
         <w:rPr>
           <w:rFonts w:hint="eastAsia"/>
@@ -3830,7 +3710,7 @@
         </w:rPr>
         <w:t>管理</w:t>
       </w:r>
-      <w:bookmarkEnd w:id="8"/>
+      <w:bookmarkEnd w:id="9"/>
     </w:p>
     <w:p>
       <w:pPr>
@@ -3839,32 +3719,15 @@
         <w:ind w:left="1440" w:firstLineChars="0" w:firstLine="0"/>
         <w:jc w:val="left"/>
         <w:rPr>
-          <w:rFonts w:hint="eastAsia"/>
-          <w:szCs w:val="21"/>
-        </w:rPr>
-      </w:pPr>
-      <w:r>
-        <w:rPr>
-          <w:rFonts w:hint="eastAsia"/>
-          <w:szCs w:val="21"/>
-        </w:rPr>
-        <w:t>产品销售属性，对应</w:t>
-      </w:r>
-      <w:proofErr w:type="gramStart"/>
-      <w:r>
-        <w:rPr>
-          <w:rFonts w:hint="eastAsia"/>
-          <w:szCs w:val="21"/>
-        </w:rPr>
-        <w:t>淘宝或天猫</w:t>
-      </w:r>
-      <w:proofErr w:type="gramEnd"/>
-      <w:r>
-        <w:rPr>
-          <w:rFonts w:hint="eastAsia"/>
-          <w:szCs w:val="21"/>
-        </w:rPr>
-        <w:t>宝贝的</w:t>
+          <w:szCs w:val="21"/>
+        </w:rPr>
+      </w:pPr>
+      <w:r>
+        <w:rPr>
+          <w:rFonts w:hint="eastAsia"/>
+          <w:szCs w:val="21"/>
+        </w:rPr>
+        <w:t>产品销售属性，对应淘宝或天猫宝贝的</w:t>
       </w:r>
       <w:r>
         <w:rPr>
@@ -3878,17 +3741,8 @@
           <w:rFonts w:hint="eastAsia"/>
           <w:szCs w:val="21"/>
         </w:rPr>
-        <w:t>属性，可同步</w:t>
-      </w:r>
-      <w:proofErr w:type="gramStart"/>
-      <w:r>
-        <w:rPr>
-          <w:rFonts w:hint="eastAsia"/>
-          <w:szCs w:val="21"/>
-        </w:rPr>
-        <w:t>导入淘宝</w:t>
-      </w:r>
-      <w:proofErr w:type="gramEnd"/>
+        <w:t>属性，可同步导入淘宝</w:t>
+      </w:r>
       <w:r>
         <w:rPr>
           <w:rFonts w:hint="eastAsia"/>
@@ -3911,7 +3765,6 @@
         <w:ind w:left="1440" w:firstLineChars="0" w:firstLine="0"/>
         <w:jc w:val="left"/>
         <w:rPr>
-          <w:rFonts w:hint="eastAsia"/>
           <w:szCs w:val="21"/>
         </w:rPr>
       </w:pPr>
@@ -3928,13 +3781,12 @@
         <w:jc w:val="left"/>
         <w:outlineLvl w:val="2"/>
         <w:rPr>
-          <w:rFonts w:hint="eastAsia"/>
           <w:b/>
           <w:sz w:val="24"/>
           <w:szCs w:val="24"/>
         </w:rPr>
       </w:pPr>
-      <w:bookmarkStart w:id="9" w:name="_Toc392163221"/>
+      <w:bookmarkStart w:id="10" w:name="_Toc392163221"/>
       <w:r>
         <w:rPr>
           <w:rFonts w:hint="eastAsia"/>
@@ -3944,7 +3796,7 @@
         </w:rPr>
         <w:t>添加产品</w:t>
       </w:r>
-      <w:bookmarkEnd w:id="9"/>
+      <w:bookmarkEnd w:id="10"/>
     </w:p>
     <w:p>
       <w:pPr>
@@ -3953,7 +3805,6 @@
         <w:ind w:left="1440" w:firstLineChars="0" w:firstLine="0"/>
         <w:jc w:val="left"/>
         <w:rPr>
-          <w:rFonts w:hint="eastAsia"/>
           <w:szCs w:val="21"/>
         </w:rPr>
       </w:pPr>
@@ -3979,7 +3830,6 @@
         <w:ind w:left="1440" w:firstLineChars="0" w:firstLine="0"/>
         <w:jc w:val="left"/>
         <w:rPr>
-          <w:rFonts w:hint="eastAsia"/>
           <w:szCs w:val="21"/>
         </w:rPr>
       </w:pPr>
@@ -3996,13 +3846,12 @@
         <w:jc w:val="left"/>
         <w:outlineLvl w:val="2"/>
         <w:rPr>
-          <w:rFonts w:hint="eastAsia"/>
           <w:b/>
           <w:sz w:val="24"/>
           <w:szCs w:val="24"/>
         </w:rPr>
       </w:pPr>
-      <w:bookmarkStart w:id="10" w:name="_Toc392163222"/>
+      <w:bookmarkStart w:id="11" w:name="_Toc392163222"/>
       <w:r>
         <w:rPr>
           <w:rFonts w:hint="eastAsia"/>
@@ -4010,9 +3859,10 @@
           <w:sz w:val="24"/>
           <w:szCs w:val="24"/>
         </w:rPr>
+        <w:lastRenderedPageBreak/>
         <w:t>编辑产品</w:t>
       </w:r>
-      <w:bookmarkEnd w:id="10"/>
+      <w:bookmarkEnd w:id="11"/>
     </w:p>
     <w:p>
       <w:pPr>
@@ -4021,7 +3871,6 @@
         <w:ind w:left="1440" w:firstLineChars="0" w:firstLine="0"/>
         <w:jc w:val="left"/>
         <w:rPr>
-          <w:rFonts w:hint="eastAsia"/>
           <w:szCs w:val="21"/>
         </w:rPr>
       </w:pPr>
@@ -4052,13 +3901,12 @@
         <w:jc w:val="left"/>
         <w:outlineLvl w:val="1"/>
         <w:rPr>
-          <w:rFonts w:hint="eastAsia"/>
           <w:b/>
           <w:sz w:val="30"/>
           <w:szCs w:val="30"/>
         </w:rPr>
       </w:pPr>
-      <w:bookmarkStart w:id="11" w:name="_Toc392163223"/>
+      <w:bookmarkStart w:id="12" w:name="_Toc392163223"/>
       <w:r>
         <w:rPr>
           <w:rFonts w:hint="eastAsia"/>
@@ -4068,7 +3916,7 @@
         </w:rPr>
         <w:t>店铺</w:t>
       </w:r>
-      <w:bookmarkEnd w:id="11"/>
+      <w:bookmarkEnd w:id="12"/>
     </w:p>
     <w:p>
       <w:pPr>
@@ -4082,13 +3930,12 @@
         <w:jc w:val="left"/>
         <w:outlineLvl w:val="2"/>
         <w:rPr>
-          <w:rFonts w:hint="eastAsia"/>
           <w:b/>
           <w:sz w:val="24"/>
           <w:szCs w:val="24"/>
         </w:rPr>
       </w:pPr>
-      <w:bookmarkStart w:id="12" w:name="_Toc392163224"/>
+      <w:bookmarkStart w:id="13" w:name="_Toc392163224"/>
       <w:r>
         <w:rPr>
           <w:rFonts w:hint="eastAsia"/>
@@ -4098,7 +3945,7 @@
         </w:rPr>
         <w:t>在售宝贝</w:t>
       </w:r>
-      <w:bookmarkEnd w:id="12"/>
+      <w:bookmarkEnd w:id="13"/>
     </w:p>
     <w:p>
       <w:pPr>
@@ -4107,32 +3954,15 @@
         <w:ind w:left="1440" w:firstLineChars="0" w:firstLine="0"/>
         <w:jc w:val="left"/>
         <w:rPr>
-          <w:rFonts w:hint="eastAsia"/>
-          <w:szCs w:val="21"/>
-        </w:rPr>
-      </w:pPr>
-      <w:r>
-        <w:rPr>
-          <w:rFonts w:hint="eastAsia"/>
-          <w:szCs w:val="21"/>
-        </w:rPr>
-        <w:t>进销</w:t>
-      </w:r>
-      <w:proofErr w:type="gramStart"/>
-      <w:r>
-        <w:rPr>
-          <w:rFonts w:hint="eastAsia"/>
-          <w:szCs w:val="21"/>
-        </w:rPr>
-        <w:t>存对淘宝或</w:t>
-      </w:r>
-      <w:proofErr w:type="gramEnd"/>
-      <w:r>
-        <w:rPr>
-          <w:rFonts w:hint="eastAsia"/>
-          <w:szCs w:val="21"/>
-        </w:rPr>
-        <w:t>天猫在售宝贝的快照，可以实时同步，同步时会同步进销存产品属性</w:t>
+          <w:szCs w:val="21"/>
+        </w:rPr>
+      </w:pPr>
+      <w:r>
+        <w:rPr>
+          <w:rFonts w:hint="eastAsia"/>
+          <w:szCs w:val="21"/>
+        </w:rPr>
+        <w:t>进销存对淘宝或天猫在售宝贝的快照，可以实时同步，同步时会同步进销存产品属性</w:t>
       </w:r>
     </w:p>
     <w:p>
@@ -4142,7 +3972,6 @@
         <w:ind w:left="1440" w:firstLineChars="0" w:firstLine="0"/>
         <w:jc w:val="left"/>
         <w:rPr>
-          <w:rFonts w:hint="eastAsia"/>
           <w:szCs w:val="21"/>
         </w:rPr>
       </w:pPr>
@@ -4159,13 +3988,12 @@
         <w:jc w:val="left"/>
         <w:outlineLvl w:val="2"/>
         <w:rPr>
-          <w:rFonts w:hint="eastAsia"/>
           <w:b/>
           <w:sz w:val="24"/>
           <w:szCs w:val="24"/>
         </w:rPr>
       </w:pPr>
-      <w:bookmarkStart w:id="13" w:name="_Toc392163225"/>
+      <w:bookmarkStart w:id="14" w:name="_Toc392163225"/>
       <w:r>
         <w:rPr>
           <w:rFonts w:hint="eastAsia"/>
@@ -4184,7 +4012,7 @@
         </w:rPr>
         <w:t>管理</w:t>
       </w:r>
-      <w:bookmarkEnd w:id="13"/>
+      <w:bookmarkEnd w:id="14"/>
     </w:p>
     <w:p>
       <w:pPr>
@@ -4193,7 +4021,6 @@
         <w:ind w:left="1440" w:firstLineChars="0" w:firstLine="0"/>
         <w:jc w:val="left"/>
         <w:rPr>
-          <w:rFonts w:hint="eastAsia"/>
           <w:szCs w:val="21"/>
         </w:rPr>
       </w:pPr>
@@ -4212,7 +4039,6 @@
         <w:ind w:left="1440" w:firstLineChars="0" w:firstLine="0"/>
         <w:jc w:val="left"/>
         <w:rPr>
-          <w:rFonts w:hint="eastAsia"/>
           <w:szCs w:val="21"/>
         </w:rPr>
       </w:pPr>
@@ -4229,13 +4055,12 @@
         <w:jc w:val="left"/>
         <w:outlineLvl w:val="2"/>
         <w:rPr>
-          <w:rFonts w:hint="eastAsia"/>
           <w:b/>
           <w:sz w:val="24"/>
           <w:szCs w:val="24"/>
         </w:rPr>
       </w:pPr>
-      <w:bookmarkStart w:id="14" w:name="_Toc392163226"/>
+      <w:bookmarkStart w:id="15" w:name="_Toc392163226"/>
       <w:r>
         <w:rPr>
           <w:rFonts w:hint="eastAsia"/>
@@ -4254,7 +4079,7 @@
         </w:rPr>
         <w:t>搜索</w:t>
       </w:r>
-      <w:bookmarkEnd w:id="14"/>
+      <w:bookmarkEnd w:id="15"/>
     </w:p>
     <w:p>
       <w:pPr>
@@ -4263,16 +4088,14 @@
         <w:ind w:left="1440" w:firstLineChars="0" w:firstLine="0"/>
         <w:jc w:val="left"/>
         <w:rPr>
-          <w:rFonts w:hint="eastAsia"/>
-          <w:szCs w:val="21"/>
-        </w:rPr>
-      </w:pPr>
-      <w:r>
-        <w:rPr>
-          <w:rFonts w:hint="eastAsia"/>
-          <w:szCs w:val="21"/>
-        </w:rPr>
-        <w:lastRenderedPageBreak/>
+          <w:szCs w:val="21"/>
+        </w:rPr>
+      </w:pPr>
+      <w:r>
+        <w:rPr>
+          <w:rFonts w:hint="eastAsia"/>
+          <w:szCs w:val="21"/>
+        </w:rPr>
         <w:t>店铺子账户</w:t>
       </w:r>
     </w:p>
@@ -4283,7 +4106,6 @@
         <w:ind w:left="1440" w:firstLineChars="0" w:firstLine="0"/>
         <w:jc w:val="left"/>
         <w:rPr>
-          <w:rFonts w:hint="eastAsia"/>
           <w:b/>
           <w:szCs w:val="21"/>
         </w:rPr>
@@ -4301,14 +4123,12 @@
         <w:jc w:val="left"/>
         <w:outlineLvl w:val="2"/>
         <w:rPr>
-          <w:rFonts w:hint="eastAsia"/>
           <w:b/>
           <w:sz w:val="24"/>
           <w:szCs w:val="24"/>
         </w:rPr>
       </w:pPr>
-      <w:bookmarkStart w:id="15" w:name="_Toc392163227"/>
-      <w:proofErr w:type="gramStart"/>
+      <w:bookmarkStart w:id="16" w:name="_Toc392163227"/>
       <w:r>
         <w:rPr>
           <w:rFonts w:hint="eastAsia"/>
@@ -4327,8 +4147,7 @@
         </w:rPr>
         <w:t>管理</w:t>
       </w:r>
-      <w:bookmarkEnd w:id="15"/>
-      <w:proofErr w:type="gramEnd"/>
+      <w:bookmarkEnd w:id="16"/>
     </w:p>
     <w:p>
       <w:pPr>
@@ -4336,32 +4155,15 @@
         <w:ind w:left="1440"/>
         <w:jc w:val="left"/>
         <w:rPr>
-          <w:rFonts w:hint="eastAsia"/>
-          <w:szCs w:val="21"/>
-        </w:rPr>
-      </w:pPr>
-      <w:r>
-        <w:rPr>
-          <w:rFonts w:hint="eastAsia"/>
-          <w:szCs w:val="21"/>
-        </w:rPr>
-        <w:t>可以添加</w:t>
-      </w:r>
-      <w:proofErr w:type="gramStart"/>
-      <w:r>
-        <w:rPr>
-          <w:rFonts w:hint="eastAsia"/>
-          <w:szCs w:val="21"/>
-        </w:rPr>
-        <w:t>淘宝天猫其他</w:t>
-      </w:r>
-      <w:proofErr w:type="gramEnd"/>
-      <w:r>
-        <w:rPr>
-          <w:rFonts w:hint="eastAsia"/>
-          <w:szCs w:val="21"/>
-        </w:rPr>
-        <w:t>店铺为子店，以方便统一管理产品库以及销售订单，目标店铺必须批准成为子店方可统一管理销售订单以及其他的东西</w:t>
+          <w:szCs w:val="21"/>
+        </w:rPr>
+      </w:pPr>
+      <w:r>
+        <w:rPr>
+          <w:rFonts w:hint="eastAsia"/>
+          <w:szCs w:val="21"/>
+        </w:rPr>
+        <w:t>可以添加淘宝天猫其他店铺为子店，以方便统一管理产品库以及销售订单，目标店铺必须批准成为子店方可统一管理销售订单以及其他的东西</w:t>
       </w:r>
     </w:p>
     <w:p>
@@ -4376,13 +4178,12 @@
         <w:jc w:val="left"/>
         <w:outlineLvl w:val="1"/>
         <w:rPr>
-          <w:rFonts w:hint="eastAsia"/>
           <w:b/>
           <w:sz w:val="30"/>
           <w:szCs w:val="30"/>
         </w:rPr>
       </w:pPr>
-      <w:bookmarkStart w:id="16" w:name="_Toc392163228"/>
+      <w:bookmarkStart w:id="17" w:name="_Toc392163228"/>
       <w:r>
         <w:rPr>
           <w:rFonts w:hint="eastAsia"/>
@@ -4392,7 +4193,7 @@
         </w:rPr>
         <w:t>采购</w:t>
       </w:r>
-      <w:bookmarkEnd w:id="16"/>
+      <w:bookmarkEnd w:id="17"/>
     </w:p>
     <w:p>
       <w:pPr>
@@ -4406,13 +4207,12 @@
         <w:jc w:val="left"/>
         <w:outlineLvl w:val="2"/>
         <w:rPr>
-          <w:rFonts w:hint="eastAsia"/>
           <w:b/>
           <w:sz w:val="24"/>
           <w:szCs w:val="24"/>
         </w:rPr>
       </w:pPr>
-      <w:bookmarkStart w:id="17" w:name="_Toc392163229"/>
+      <w:bookmarkStart w:id="18" w:name="_Toc392163229"/>
       <w:r>
         <w:rPr>
           <w:rFonts w:hint="eastAsia"/>
@@ -4431,7 +4231,7 @@
         </w:rPr>
         <w:t>管理</w:t>
       </w:r>
-      <w:bookmarkEnd w:id="17"/>
+      <w:bookmarkEnd w:id="18"/>
     </w:p>
     <w:p>
       <w:pPr>
@@ -4440,7 +4240,6 @@
         <w:ind w:left="1440" w:firstLineChars="0" w:firstLine="0"/>
         <w:jc w:val="left"/>
         <w:rPr>
-          <w:rFonts w:hint="eastAsia"/>
           <w:szCs w:val="21"/>
         </w:rPr>
       </w:pPr>
@@ -4463,7 +4262,6 @@
         <w:ind w:firstLineChars="0"/>
         <w:jc w:val="left"/>
         <w:rPr>
-          <w:rFonts w:hint="eastAsia"/>
           <w:szCs w:val="21"/>
         </w:rPr>
       </w:pPr>
@@ -4486,7 +4284,6 @@
         <w:ind w:firstLineChars="0"/>
         <w:jc w:val="left"/>
         <w:rPr>
-          <w:rFonts w:hint="eastAsia"/>
           <w:szCs w:val="21"/>
         </w:rPr>
       </w:pPr>
@@ -4505,7 +4302,6 @@
         <w:ind w:left="1440" w:firstLineChars="0" w:firstLine="0"/>
         <w:jc w:val="left"/>
         <w:rPr>
-          <w:rFonts w:hint="eastAsia"/>
           <w:szCs w:val="21"/>
         </w:rPr>
       </w:pPr>
@@ -4522,13 +4318,12 @@
         <w:jc w:val="left"/>
         <w:outlineLvl w:val="2"/>
         <w:rPr>
-          <w:rFonts w:hint="eastAsia"/>
           <w:b/>
           <w:sz w:val="24"/>
           <w:szCs w:val="24"/>
         </w:rPr>
       </w:pPr>
-      <w:bookmarkStart w:id="18" w:name="_Toc392163230"/>
+      <w:bookmarkStart w:id="19" w:name="_Toc392163230"/>
       <w:r>
         <w:rPr>
           <w:rFonts w:hint="eastAsia"/>
@@ -4547,7 +4342,7 @@
         </w:rPr>
         <w:t>管理</w:t>
       </w:r>
-      <w:bookmarkEnd w:id="18"/>
+      <w:bookmarkEnd w:id="19"/>
     </w:p>
     <w:p>
       <w:pPr>
@@ -4556,7 +4351,6 @@
         <w:ind w:left="1440" w:firstLineChars="0" w:firstLine="0"/>
         <w:jc w:val="left"/>
         <w:rPr>
-          <w:rFonts w:hint="eastAsia"/>
           <w:szCs w:val="21"/>
         </w:rPr>
       </w:pPr>
@@ -4575,7 +4369,6 @@
         <w:ind w:left="1440" w:firstLineChars="0" w:firstLine="0"/>
         <w:jc w:val="left"/>
         <w:rPr>
-          <w:rFonts w:hint="eastAsia"/>
           <w:szCs w:val="21"/>
         </w:rPr>
       </w:pPr>
@@ -4592,13 +4385,12 @@
         <w:jc w:val="left"/>
         <w:outlineLvl w:val="2"/>
         <w:rPr>
-          <w:rFonts w:hint="eastAsia"/>
           <w:b/>
           <w:sz w:val="24"/>
           <w:szCs w:val="24"/>
         </w:rPr>
       </w:pPr>
-      <w:bookmarkStart w:id="19" w:name="_Toc392163231"/>
+      <w:bookmarkStart w:id="20" w:name="_Toc392163231"/>
       <w:r>
         <w:rPr>
           <w:rFonts w:hint="eastAsia"/>
@@ -4617,7 +4409,7 @@
         </w:rPr>
         <w:t>管理</w:t>
       </w:r>
-      <w:bookmarkEnd w:id="19"/>
+      <w:bookmarkEnd w:id="20"/>
     </w:p>
     <w:p>
       <w:pPr>
@@ -4626,7 +4418,6 @@
         <w:ind w:left="1440" w:firstLineChars="0" w:firstLine="0"/>
         <w:jc w:val="left"/>
         <w:rPr>
-          <w:rFonts w:hint="eastAsia"/>
           <w:szCs w:val="21"/>
         </w:rPr>
       </w:pPr>
@@ -4645,7 +4436,6 @@
         <w:ind w:left="1440" w:firstLineChars="0" w:firstLine="0"/>
         <w:jc w:val="left"/>
         <w:rPr>
-          <w:rFonts w:hint="eastAsia"/>
           <w:b/>
           <w:szCs w:val="21"/>
         </w:rPr>
@@ -4663,13 +4453,12 @@
         <w:jc w:val="left"/>
         <w:outlineLvl w:val="1"/>
         <w:rPr>
-          <w:rFonts w:hint="eastAsia"/>
           <w:b/>
           <w:sz w:val="30"/>
           <w:szCs w:val="30"/>
         </w:rPr>
       </w:pPr>
-      <w:bookmarkStart w:id="20" w:name="_Toc392163232"/>
+      <w:bookmarkStart w:id="21" w:name="_Toc392163232"/>
       <w:r>
         <w:rPr>
           <w:rFonts w:hint="eastAsia"/>
@@ -4677,9 +4466,10 @@
           <w:sz w:val="30"/>
           <w:szCs w:val="30"/>
         </w:rPr>
+        <w:lastRenderedPageBreak/>
         <w:t>库存</w:t>
       </w:r>
-      <w:bookmarkEnd w:id="20"/>
+      <w:bookmarkEnd w:id="21"/>
     </w:p>
     <w:p>
       <w:pPr>
@@ -4693,13 +4483,12 @@
         <w:jc w:val="left"/>
         <w:outlineLvl w:val="2"/>
         <w:rPr>
-          <w:rFonts w:hint="eastAsia"/>
           <w:b/>
           <w:sz w:val="24"/>
           <w:szCs w:val="24"/>
         </w:rPr>
       </w:pPr>
-      <w:bookmarkStart w:id="21" w:name="_Toc392163233"/>
+      <w:bookmarkStart w:id="22" w:name="_Toc392163233"/>
       <w:r>
         <w:rPr>
           <w:rFonts w:hint="eastAsia"/>
@@ -4718,7 +4507,7 @@
         </w:rPr>
         <w:t>管理</w:t>
       </w:r>
-      <w:bookmarkEnd w:id="21"/>
+      <w:bookmarkEnd w:id="22"/>
     </w:p>
     <w:p>
       <w:pPr>
@@ -4727,7 +4516,6 @@
         <w:ind w:left="1440" w:firstLineChars="0" w:firstLine="0"/>
         <w:jc w:val="left"/>
         <w:rPr>
-          <w:rFonts w:hint="eastAsia"/>
           <w:szCs w:val="21"/>
         </w:rPr>
       </w:pPr>
@@ -4746,7 +4534,6 @@
         <w:ind w:left="1440" w:firstLineChars="0" w:firstLine="0"/>
         <w:jc w:val="left"/>
         <w:rPr>
-          <w:rFonts w:hint="eastAsia"/>
           <w:szCs w:val="21"/>
         </w:rPr>
       </w:pPr>
@@ -4763,13 +4550,12 @@
         <w:jc w:val="left"/>
         <w:outlineLvl w:val="2"/>
         <w:rPr>
-          <w:rFonts w:hint="eastAsia"/>
           <w:b/>
           <w:sz w:val="24"/>
           <w:szCs w:val="24"/>
         </w:rPr>
       </w:pPr>
-      <w:bookmarkStart w:id="22" w:name="_Toc392163234"/>
+      <w:bookmarkStart w:id="23" w:name="_Toc392163234"/>
       <w:r>
         <w:rPr>
           <w:rFonts w:hint="eastAsia"/>
@@ -4788,7 +4574,7 @@
         </w:rPr>
         <w:t>管理</w:t>
       </w:r>
-      <w:bookmarkEnd w:id="22"/>
+      <w:bookmarkEnd w:id="23"/>
     </w:p>
     <w:p>
       <w:pPr>
@@ -4797,7 +4583,6 @@
         <w:ind w:left="1440" w:firstLineChars="0" w:firstLine="0"/>
         <w:jc w:val="left"/>
         <w:rPr>
-          <w:rFonts w:hint="eastAsia"/>
           <w:szCs w:val="21"/>
         </w:rPr>
       </w:pPr>
@@ -4816,7 +4601,6 @@
         <w:ind w:left="1440" w:firstLineChars="0" w:firstLine="0"/>
         <w:jc w:val="left"/>
         <w:rPr>
-          <w:rFonts w:hint="eastAsia"/>
           <w:szCs w:val="21"/>
         </w:rPr>
       </w:pPr>
@@ -4833,13 +4617,12 @@
         <w:jc w:val="left"/>
         <w:outlineLvl w:val="2"/>
         <w:rPr>
-          <w:rFonts w:hint="eastAsia"/>
           <w:b/>
           <w:sz w:val="24"/>
           <w:szCs w:val="24"/>
         </w:rPr>
       </w:pPr>
-      <w:bookmarkStart w:id="23" w:name="_Toc392163235"/>
+      <w:bookmarkStart w:id="24" w:name="_Toc392163235"/>
       <w:r>
         <w:rPr>
           <w:rFonts w:hint="eastAsia"/>
@@ -4858,13 +4641,12 @@
         </w:rPr>
         <w:t>管理</w:t>
       </w:r>
-      <w:bookmarkEnd w:id="23"/>
+      <w:bookmarkEnd w:id="24"/>
     </w:p>
     <w:p>
       <w:pPr>
         <w:ind w:left="1440"/>
         <w:rPr>
-          <w:rFonts w:hint="eastAsia"/>
           <w:szCs w:val="21"/>
         </w:rPr>
       </w:pPr>
@@ -4880,7 +4662,6 @@
       <w:pPr>
         <w:ind w:left="1440"/>
         <w:rPr>
-          <w:rFonts w:hint="eastAsia"/>
           <w:szCs w:val="21"/>
         </w:rPr>
       </w:pPr>
@@ -4897,13 +4678,12 @@
         <w:jc w:val="left"/>
         <w:outlineLvl w:val="2"/>
         <w:rPr>
-          <w:rFonts w:hint="eastAsia"/>
           <w:b/>
           <w:sz w:val="24"/>
           <w:szCs w:val="24"/>
         </w:rPr>
       </w:pPr>
-      <w:bookmarkStart w:id="24" w:name="_Toc392163236"/>
+      <w:bookmarkStart w:id="25" w:name="_Toc392163236"/>
       <w:r>
         <w:rPr>
           <w:rFonts w:hint="eastAsia"/>
@@ -4922,7 +4702,7 @@
         </w:rPr>
         <w:t>搜索</w:t>
       </w:r>
-      <w:bookmarkEnd w:id="24"/>
+      <w:bookmarkEnd w:id="25"/>
     </w:p>
     <w:p>
       <w:pPr>
@@ -4931,32 +4711,15 @@
         <w:ind w:left="1440" w:firstLineChars="0" w:firstLine="0"/>
         <w:jc w:val="left"/>
         <w:rPr>
-          <w:rFonts w:hint="eastAsia"/>
-          <w:szCs w:val="21"/>
-        </w:rPr>
-      </w:pPr>
-      <w:r>
-        <w:rPr>
-          <w:rFonts w:hint="eastAsia"/>
-          <w:szCs w:val="21"/>
-        </w:rPr>
-        <w:t>销售出库，同步</w:t>
-      </w:r>
-      <w:proofErr w:type="gramStart"/>
-      <w:r>
-        <w:rPr>
-          <w:rFonts w:hint="eastAsia"/>
-          <w:szCs w:val="21"/>
-        </w:rPr>
-        <w:t>淘宝订单</w:t>
-      </w:r>
-      <w:proofErr w:type="gramEnd"/>
-      <w:r>
-        <w:rPr>
-          <w:rFonts w:hint="eastAsia"/>
-          <w:szCs w:val="21"/>
-        </w:rPr>
-        <w:t>时会自动生成出库记录，并更新库存</w:t>
+          <w:szCs w:val="21"/>
+        </w:rPr>
+      </w:pPr>
+      <w:r>
+        <w:rPr>
+          <w:rFonts w:hint="eastAsia"/>
+          <w:szCs w:val="21"/>
+        </w:rPr>
+        <w:t>销售出库，同步淘宝订单时会自动生成出库记录，并更新库存</w:t>
       </w:r>
     </w:p>
     <w:p>
@@ -4966,7 +4729,6 @@
         <w:ind w:left="1440" w:firstLineChars="0" w:firstLine="0"/>
         <w:jc w:val="left"/>
         <w:rPr>
-          <w:rFonts w:hint="eastAsia"/>
           <w:szCs w:val="21"/>
         </w:rPr>
       </w:pPr>
@@ -4983,13 +4745,12 @@
         <w:jc w:val="left"/>
         <w:outlineLvl w:val="2"/>
         <w:rPr>
-          <w:rFonts w:hint="eastAsia"/>
           <w:b/>
           <w:sz w:val="24"/>
           <w:szCs w:val="24"/>
         </w:rPr>
       </w:pPr>
-      <w:bookmarkStart w:id="25" w:name="_Toc392163237"/>
+      <w:bookmarkStart w:id="26" w:name="_Toc392163237"/>
       <w:r>
         <w:rPr>
           <w:rFonts w:hint="eastAsia"/>
@@ -5008,7 +4769,7 @@
         </w:rPr>
         <w:t>管理</w:t>
       </w:r>
-      <w:bookmarkEnd w:id="25"/>
+      <w:bookmarkEnd w:id="26"/>
     </w:p>
     <w:p>
       <w:pPr>
@@ -5017,32 +4778,15 @@
         <w:ind w:left="1440" w:firstLineChars="0" w:firstLine="0"/>
         <w:jc w:val="left"/>
         <w:rPr>
-          <w:rFonts w:hint="eastAsia"/>
-          <w:szCs w:val="21"/>
-        </w:rPr>
-      </w:pPr>
-      <w:r>
-        <w:rPr>
-          <w:rFonts w:hint="eastAsia"/>
-          <w:szCs w:val="21"/>
-        </w:rPr>
-        <w:t>销售退库，同步</w:t>
-      </w:r>
-      <w:proofErr w:type="gramStart"/>
-      <w:r>
-        <w:rPr>
-          <w:rFonts w:hint="eastAsia"/>
-          <w:szCs w:val="21"/>
-        </w:rPr>
-        <w:t>淘宝订单</w:t>
-      </w:r>
-      <w:proofErr w:type="gramEnd"/>
-      <w:r>
-        <w:rPr>
-          <w:rFonts w:hint="eastAsia"/>
-          <w:szCs w:val="21"/>
-        </w:rPr>
-        <w:t>时候发现已发货的订单发生退货，则要生成退货单，从退货单生成退库单</w:t>
+          <w:szCs w:val="21"/>
+        </w:rPr>
+      </w:pPr>
+      <w:r>
+        <w:rPr>
+          <w:rFonts w:hint="eastAsia"/>
+          <w:szCs w:val="21"/>
+        </w:rPr>
+        <w:t>销售退库，同步淘宝订单时候发现已发货的订单发生退货，则要生成退货单，从退货单生成退库单</w:t>
       </w:r>
     </w:p>
     <w:p>
@@ -5052,7 +4796,6 @@
         <w:ind w:left="1440" w:firstLineChars="0" w:firstLine="0"/>
         <w:jc w:val="left"/>
         <w:rPr>
-          <w:rFonts w:hint="eastAsia"/>
           <w:szCs w:val="21"/>
         </w:rPr>
       </w:pPr>
@@ -5069,13 +4812,12 @@
         <w:jc w:val="left"/>
         <w:outlineLvl w:val="2"/>
         <w:rPr>
-          <w:rFonts w:hint="eastAsia"/>
           <w:b/>
           <w:sz w:val="24"/>
           <w:szCs w:val="24"/>
         </w:rPr>
       </w:pPr>
-      <w:bookmarkStart w:id="26" w:name="_Toc392163238"/>
+      <w:bookmarkStart w:id="27" w:name="_Toc392163238"/>
       <w:r>
         <w:rPr>
           <w:rFonts w:hint="eastAsia"/>
@@ -5094,7 +4836,7 @@
         </w:rPr>
         <w:t>搜索</w:t>
       </w:r>
-      <w:bookmarkEnd w:id="26"/>
+      <w:bookmarkEnd w:id="27"/>
     </w:p>
     <w:p>
       <w:pPr>
@@ -5103,7 +4845,6 @@
         <w:ind w:left="1440" w:firstLineChars="0" w:firstLine="0"/>
         <w:jc w:val="left"/>
         <w:rPr>
-          <w:rFonts w:hint="eastAsia"/>
           <w:szCs w:val="21"/>
         </w:rPr>
       </w:pPr>
@@ -5122,7 +4863,6 @@
         <w:ind w:left="1440" w:firstLineChars="0" w:firstLine="0"/>
         <w:jc w:val="left"/>
         <w:rPr>
-          <w:rFonts w:hint="eastAsia"/>
           <w:szCs w:val="21"/>
         </w:rPr>
       </w:pPr>
@@ -5146,13 +4886,12 @@
         <w:jc w:val="left"/>
         <w:outlineLvl w:val="1"/>
         <w:rPr>
-          <w:rFonts w:hint="eastAsia"/>
           <w:b/>
           <w:sz w:val="30"/>
           <w:szCs w:val="30"/>
         </w:rPr>
       </w:pPr>
-      <w:bookmarkStart w:id="27" w:name="_Toc392163239"/>
+      <w:bookmarkStart w:id="28" w:name="_Toc392163239"/>
       <w:r>
         <w:rPr>
           <w:rFonts w:hint="eastAsia"/>
@@ -5162,7 +4901,7 @@
         </w:rPr>
         <w:t>销售</w:t>
       </w:r>
-      <w:bookmarkEnd w:id="27"/>
+      <w:bookmarkEnd w:id="28"/>
     </w:p>
     <w:p>
       <w:pPr>
@@ -5176,13 +4915,12 @@
         <w:jc w:val="left"/>
         <w:outlineLvl w:val="2"/>
         <w:rPr>
-          <w:rFonts w:hint="eastAsia"/>
           <w:b/>
           <w:sz w:val="24"/>
           <w:szCs w:val="24"/>
         </w:rPr>
       </w:pPr>
-      <w:bookmarkStart w:id="28" w:name="_Toc392163240"/>
+      <w:bookmarkStart w:id="29" w:name="_Toc392163240"/>
       <w:r>
         <w:rPr>
           <w:rFonts w:hint="eastAsia"/>
@@ -5192,7 +4930,7 @@
         </w:rPr>
         <w:t>订单同步</w:t>
       </w:r>
-      <w:bookmarkEnd w:id="28"/>
+      <w:bookmarkEnd w:id="29"/>
     </w:p>
     <w:p>
       <w:pPr>
@@ -5205,7 +4943,6 @@
         <w:ind w:firstLineChars="0"/>
         <w:jc w:val="left"/>
         <w:rPr>
-          <w:rFonts w:hint="eastAsia"/>
           <w:szCs w:val="21"/>
         </w:rPr>
       </w:pPr>
@@ -5231,33 +4968,15 @@
         <w:ind w:left="1800" w:firstLineChars="0" w:firstLine="0"/>
         <w:jc w:val="left"/>
         <w:rPr>
-          <w:rFonts w:hint="eastAsia"/>
-          <w:szCs w:val="21"/>
-        </w:rPr>
-      </w:pPr>
-      <w:r>
-        <w:rPr>
-          <w:rFonts w:hint="eastAsia"/>
-          <w:szCs w:val="21"/>
-        </w:rPr>
-        <w:lastRenderedPageBreak/>
-        <w:t>一般同步则是根据</w:t>
-      </w:r>
-      <w:proofErr w:type="gramStart"/>
-      <w:r>
-        <w:rPr>
-          <w:rFonts w:hint="eastAsia"/>
-          <w:szCs w:val="21"/>
-        </w:rPr>
-        <w:t>淘宝订单</w:t>
-      </w:r>
-      <w:proofErr w:type="gramEnd"/>
-      <w:r>
-        <w:rPr>
-          <w:rFonts w:hint="eastAsia"/>
-          <w:szCs w:val="21"/>
-        </w:rPr>
-        <w:t>的创建时间进行同步，同步完成需要记录同步时间，</w:t>
+          <w:szCs w:val="21"/>
+        </w:rPr>
+      </w:pPr>
+      <w:r>
+        <w:rPr>
+          <w:rFonts w:hint="eastAsia"/>
+          <w:szCs w:val="21"/>
+        </w:rPr>
+        <w:t>一般同步则是根据淘宝订单的创建时间进行同步，同步完成需要记录同步时间，</w:t>
       </w:r>
       <w:r>
         <w:rPr>
@@ -5281,7 +5000,6 @@
         <w:ind w:left="1800" w:firstLineChars="0" w:firstLine="0"/>
         <w:jc w:val="left"/>
         <w:rPr>
-          <w:rFonts w:hint="eastAsia"/>
           <w:szCs w:val="21"/>
         </w:rPr>
       </w:pPr>
@@ -5297,7 +5015,6 @@
         <w:ind w:firstLineChars="0"/>
         <w:jc w:val="left"/>
         <w:rPr>
-          <w:rFonts w:hint="eastAsia"/>
           <w:szCs w:val="21"/>
         </w:rPr>
       </w:pPr>
@@ -5316,7 +5033,6 @@
         <w:ind w:left="1800" w:firstLineChars="0" w:firstLine="0"/>
         <w:jc w:val="left"/>
         <w:rPr>
-          <w:rFonts w:hint="eastAsia"/>
           <w:szCs w:val="21"/>
         </w:rPr>
       </w:pPr>
@@ -5332,26 +5048,8 @@
           <w:rFonts w:hint="eastAsia"/>
           <w:szCs w:val="21"/>
         </w:rPr>
-        <w:t>按照</w:t>
-      </w:r>
-      <w:proofErr w:type="gramStart"/>
-      <w:r>
-        <w:rPr>
-          <w:rFonts w:hint="eastAsia"/>
-          <w:szCs w:val="21"/>
-        </w:rPr>
-        <w:t>淘宝订单</w:t>
-      </w:r>
-      <w:proofErr w:type="gramEnd"/>
-      <w:r>
-        <w:rPr>
-          <w:rFonts w:hint="eastAsia"/>
-          <w:szCs w:val="21"/>
-        </w:rPr>
-        <w:t>的修改时间</w:t>
-      </w:r>
-      <w:bookmarkStart w:id="29" w:name="_GoBack"/>
-      <w:bookmarkEnd w:id="29"/>
+        <w:t>按照淘宝订单的修改时间</w:t>
+      </w:r>
       <w:r>
         <w:rPr>
           <w:rFonts w:hint="eastAsia"/>
@@ -5381,7 +5079,6 @@
         <w:ind w:left="1800" w:firstLineChars="0" w:firstLine="0"/>
         <w:jc w:val="left"/>
         <w:rPr>
-          <w:rFonts w:hint="eastAsia"/>
           <w:szCs w:val="21"/>
         </w:rPr>
       </w:pPr>
@@ -5398,7 +5095,6 @@
         <w:jc w:val="left"/>
         <w:outlineLvl w:val="2"/>
         <w:rPr>
-          <w:rFonts w:hint="eastAsia"/>
           <w:b/>
           <w:sz w:val="24"/>
           <w:szCs w:val="24"/>
@@ -5423,7 +5119,6 @@
         <w:ind w:left="1440" w:firstLineChars="0" w:firstLine="0"/>
         <w:jc w:val="left"/>
         <w:rPr>
-          <w:rFonts w:hint="eastAsia"/>
           <w:szCs w:val="21"/>
         </w:rPr>
       </w:pPr>
@@ -5442,7 +5137,6 @@
         <w:ind w:left="1440" w:firstLineChars="0" w:firstLine="0"/>
         <w:jc w:val="left"/>
         <w:rPr>
-          <w:rFonts w:hint="eastAsia"/>
           <w:szCs w:val="21"/>
         </w:rPr>
       </w:pPr>
@@ -5459,7 +5153,6 @@
         <w:jc w:val="left"/>
         <w:outlineLvl w:val="2"/>
         <w:rPr>
-          <w:rFonts w:hint="eastAsia"/>
           <w:b/>
           <w:sz w:val="24"/>
           <w:szCs w:val="24"/>
@@ -5484,7 +5177,6 @@
         <w:ind w:left="1440" w:firstLineChars="0" w:firstLine="0"/>
         <w:jc w:val="left"/>
         <w:rPr>
-          <w:rFonts w:hint="eastAsia"/>
           <w:szCs w:val="21"/>
         </w:rPr>
       </w:pPr>
@@ -5503,7 +5195,6 @@
         <w:ind w:left="1440" w:firstLineChars="0" w:firstLine="0"/>
         <w:jc w:val="left"/>
         <w:rPr>
-          <w:rFonts w:hint="eastAsia"/>
           <w:szCs w:val="21"/>
         </w:rPr>
       </w:pPr>
@@ -5520,7 +5211,6 @@
         <w:jc w:val="left"/>
         <w:outlineLvl w:val="2"/>
         <w:rPr>
-          <w:rFonts w:hint="eastAsia"/>
           <w:b/>
           <w:sz w:val="24"/>
           <w:szCs w:val="24"/>
@@ -5545,7 +5235,6 @@
         <w:ind w:left="1440" w:firstLineChars="0" w:firstLine="0"/>
         <w:jc w:val="left"/>
         <w:rPr>
-          <w:rFonts w:hint="eastAsia"/>
           <w:szCs w:val="21"/>
         </w:rPr>
       </w:pPr>
@@ -5569,7 +5258,6 @@
         <w:jc w:val="left"/>
         <w:outlineLvl w:val="1"/>
         <w:rPr>
-          <w:rFonts w:hint="eastAsia"/>
           <w:b/>
           <w:sz w:val="30"/>
           <w:szCs w:val="30"/>
@@ -5599,7 +5287,6 @@
         <w:jc w:val="left"/>
         <w:outlineLvl w:val="2"/>
         <w:rPr>
-          <w:rFonts w:hint="eastAsia"/>
           <w:b/>
           <w:sz w:val="24"/>
           <w:szCs w:val="24"/>
@@ -5624,7 +5311,6 @@
         <w:ind w:left="1440" w:firstLineChars="0" w:firstLine="0"/>
         <w:jc w:val="left"/>
         <w:rPr>
-          <w:rFonts w:hint="eastAsia"/>
           <w:szCs w:val="21"/>
         </w:rPr>
       </w:pPr>
@@ -5650,7 +5336,6 @@
         <w:ind w:left="1440" w:firstLineChars="0" w:firstLine="0"/>
         <w:jc w:val="left"/>
         <w:rPr>
-          <w:rFonts w:hint="eastAsia"/>
           <w:szCs w:val="21"/>
         </w:rPr>
       </w:pPr>
@@ -5667,7 +5352,6 @@
         <w:jc w:val="left"/>
         <w:outlineLvl w:val="2"/>
         <w:rPr>
-          <w:rFonts w:hint="eastAsia"/>
           <w:b/>
           <w:sz w:val="24"/>
           <w:szCs w:val="24"/>
@@ -5692,7 +5376,6 @@
         <w:ind w:left="1440" w:firstLineChars="0" w:firstLine="0"/>
         <w:jc w:val="left"/>
         <w:rPr>
-          <w:rFonts w:hint="eastAsia"/>
           <w:szCs w:val="21"/>
         </w:rPr>
       </w:pPr>
@@ -5711,7 +5394,6 @@
         <w:ind w:left="1440" w:firstLineChars="0" w:firstLine="0"/>
         <w:jc w:val="left"/>
         <w:rPr>
-          <w:rFonts w:hint="eastAsia"/>
           <w:szCs w:val="21"/>
         </w:rPr>
       </w:pPr>
@@ -5728,7 +5410,6 @@
         <w:jc w:val="left"/>
         <w:outlineLvl w:val="1"/>
         <w:rPr>
-          <w:rFonts w:hint="eastAsia"/>
           <w:b/>
           <w:sz w:val="30"/>
           <w:szCs w:val="30"/>
@@ -5758,7 +5439,6 @@
         <w:jc w:val="left"/>
         <w:outlineLvl w:val="2"/>
         <w:rPr>
-          <w:rFonts w:hint="eastAsia"/>
           <w:b/>
           <w:sz w:val="24"/>
           <w:szCs w:val="24"/>
@@ -5783,32 +5463,15 @@
         <w:ind w:left="1440" w:firstLineChars="0" w:firstLine="0"/>
         <w:jc w:val="left"/>
         <w:rPr>
-          <w:rFonts w:hint="eastAsia"/>
-          <w:szCs w:val="21"/>
-        </w:rPr>
-      </w:pPr>
-      <w:r>
-        <w:rPr>
-          <w:rFonts w:hint="eastAsia"/>
-          <w:szCs w:val="21"/>
-        </w:rPr>
-        <w:t>按销售时间以及产品种类生成搜索透视报表，</w:t>
-      </w:r>
-      <w:proofErr w:type="gramStart"/>
-      <w:r>
-        <w:rPr>
-          <w:rFonts w:hint="eastAsia"/>
-          <w:szCs w:val="21"/>
-        </w:rPr>
-        <w:t>网页版</w:t>
-      </w:r>
-      <w:proofErr w:type="gramEnd"/>
-      <w:r>
-        <w:rPr>
-          <w:rFonts w:hint="eastAsia"/>
-          <w:szCs w:val="21"/>
-        </w:rPr>
-        <w:t>和</w:t>
+          <w:szCs w:val="21"/>
+        </w:rPr>
+      </w:pPr>
+      <w:r>
+        <w:rPr>
+          <w:rFonts w:hint="eastAsia"/>
+          <w:szCs w:val="21"/>
+        </w:rPr>
+        <w:t>按销售时间以及产品种类生成搜索透视报表，网页版和</w:t>
       </w:r>
       <w:r>
         <w:rPr>
@@ -5830,7 +5493,6 @@
         <w:widowControl/>
         <w:jc w:val="left"/>
         <w:rPr>
-          <w:rFonts w:hint="eastAsia"/>
           <w:szCs w:val="21"/>
         </w:rPr>
       </w:pPr>
@@ -5847,7 +5509,6 @@
         <w:jc w:val="left"/>
         <w:outlineLvl w:val="0"/>
         <w:rPr>
-          <w:rFonts w:hint="eastAsia"/>
           <w:b/>
           <w:sz w:val="36"/>
           <w:szCs w:val="36"/>
@@ -5886,7 +5547,6 @@
         <w:jc w:val="left"/>
         <w:outlineLvl w:val="1"/>
         <w:rPr>
-          <w:rFonts w:hint="eastAsia"/>
           <w:b/>
           <w:sz w:val="30"/>
           <w:szCs w:val="30"/>
@@ -5911,7 +5571,6 @@
         <w:ind w:left="1080" w:firstLineChars="0" w:firstLine="0"/>
         <w:jc w:val="left"/>
         <w:rPr>
-          <w:rFonts w:hint="eastAsia"/>
           <w:szCs w:val="21"/>
         </w:rPr>
       </w:pPr>
@@ -5963,7 +5622,6 @@
         <w:jc w:val="left"/>
         <w:outlineLvl w:val="1"/>
         <w:rPr>
-          <w:rFonts w:hint="eastAsia"/>
           <w:b/>
           <w:sz w:val="30"/>
           <w:szCs w:val="30"/>
@@ -5988,7 +5646,6 @@
         <w:ind w:left="1080" w:firstLineChars="0" w:firstLine="0"/>
         <w:jc w:val="left"/>
         <w:rPr>
-          <w:rFonts w:hint="eastAsia"/>
           <w:szCs w:val="21"/>
         </w:rPr>
       </w:pPr>
@@ -6004,23 +5661,7 @@
           <w:rFonts w:hint="eastAsia"/>
           <w:szCs w:val="21"/>
         </w:rPr>
-        <w:t>，按照</w:t>
-      </w:r>
-      <w:proofErr w:type="gramStart"/>
-      <w:r>
-        <w:rPr>
-          <w:rFonts w:hint="eastAsia"/>
-          <w:szCs w:val="21"/>
-        </w:rPr>
-        <w:t>淘宝和天猫</w:t>
-      </w:r>
-      <w:proofErr w:type="gramEnd"/>
-      <w:r>
-        <w:rPr>
-          <w:rFonts w:hint="eastAsia"/>
-          <w:szCs w:val="21"/>
-        </w:rPr>
-        <w:t>商家的数据，要考虑同时有</w:t>
+        <w:t>，按照淘宝和天猫商家的数据，要考虑同时有</w:t>
       </w:r>
       <w:r>
         <w:rPr>
@@ -6049,7 +5690,6 @@
         <w:jc w:val="left"/>
         <w:outlineLvl w:val="1"/>
         <w:rPr>
-          <w:rFonts w:hint="eastAsia"/>
           <w:b/>
           <w:sz w:val="30"/>
           <w:szCs w:val="30"/>
@@ -6074,32 +5714,15 @@
         <w:ind w:left="1080" w:firstLineChars="0" w:firstLine="0"/>
         <w:jc w:val="left"/>
         <w:rPr>
-          <w:rFonts w:hint="eastAsia"/>
-          <w:szCs w:val="21"/>
-        </w:rPr>
-      </w:pPr>
-      <w:r>
-        <w:rPr>
-          <w:rFonts w:hint="eastAsia"/>
-          <w:szCs w:val="21"/>
-        </w:rPr>
-        <w:t>主机</w:t>
-      </w:r>
-      <w:proofErr w:type="gramStart"/>
-      <w:r>
-        <w:rPr>
-          <w:rFonts w:hint="eastAsia"/>
-          <w:szCs w:val="21"/>
-        </w:rPr>
-        <w:t>用淘宝的</w:t>
-      </w:r>
-      <w:proofErr w:type="gramEnd"/>
-      <w:r>
-        <w:rPr>
-          <w:rFonts w:hint="eastAsia"/>
-          <w:szCs w:val="21"/>
-        </w:rPr>
-        <w:t>聚石塔，其他主要考虑系统自身的安全</w:t>
+          <w:szCs w:val="21"/>
+        </w:rPr>
+      </w:pPr>
+      <w:r>
+        <w:rPr>
+          <w:rFonts w:hint="eastAsia"/>
+          <w:szCs w:val="21"/>
+        </w:rPr>
+        <w:t>主机用淘宝的聚石塔，其他主要考虑系统自身的安全</w:t>
       </w:r>
     </w:p>
     <w:p>
@@ -6110,7 +5733,6 @@
         <w:jc w:val="left"/>
         <w:outlineLvl w:val="1"/>
         <w:rPr>
-          <w:rFonts w:hint="eastAsia"/>
           <w:b/>
           <w:sz w:val="30"/>
           <w:szCs w:val="30"/>
@@ -6122,16 +5744,21 @@
         <w:widowControl/>
         <w:jc w:val="left"/>
         <w:rPr>
-          <w:rFonts w:hint="eastAsia"/>
           <w:szCs w:val="21"/>
         </w:rPr>
       </w:pPr>
     </w:p>
     <w:sectPr>
-      <w:pgSz w:w="11906" w:h="16838"/>
-      <w:pgMar w:top="1440" w:right="1800" w:bottom="1440" w:left="1800" w:header="851" w:footer="992" w:gutter="0"/>
+      <w:headerReference w:type="even" r:id="rId9"/>
+      <w:headerReference w:type="default" r:id="rId10"/>
+      <w:footerReference w:type="even" r:id="rId11"/>
+      <w:footerReference w:type="default" r:id="rId12"/>
+      <w:headerReference w:type="first" r:id="rId13"/>
+      <w:footerReference w:type="first" r:id="rId14"/>
+      <w:pgSz w:w="11906" w:h="16838" w:code="9"/>
+      <w:pgMar w:top="1440" w:right="1797" w:bottom="1440" w:left="1797" w:header="851" w:footer="992" w:gutter="0"/>
       <w:cols w:space="425"/>
-      <w:docGrid w:type="lines" w:linePitch="312"/>
+      <w:docGrid w:type="lines" w:linePitch="465"/>
     </w:sectPr>
   </w:body>
 </w:document>
@@ -6156,6 +5783,36 @@
 </w:endnotes>
 </file>
 
+<file path=word/footer1.xml><?xml version="1.0" encoding="utf-8"?>
+<w:ftr xmlns:wpc="http://schemas.microsoft.com/office/word/2010/wordprocessingCanvas" xmlns:mc="http://schemas.openxmlformats.org/markup-compatibility/2006" xmlns:o="urn:schemas-microsoft-com:office:office" xmlns:r="http://schemas.openxmlformats.org/officeDocument/2006/relationships" xmlns:m="http://schemas.openxmlformats.org/officeDocument/2006/math" xmlns:v="urn:schemas-microsoft-com:vml" xmlns:wp14="http://schemas.microsoft.com/office/word/2010/wordprocessingDrawing" xmlns:wp="http://schemas.openxmlformats.org/drawingml/2006/wordprocessingDrawing" xmlns:w10="urn:schemas-microsoft-com:office:word" xmlns:w="http://schemas.openxmlformats.org/wordprocessingml/2006/main" xmlns:w14="http://schemas.microsoft.com/office/word/2010/wordml" xmlns:wpg="http://schemas.microsoft.com/office/word/2010/wordprocessingGroup" xmlns:wpi="http://schemas.microsoft.com/office/word/2010/wordprocessingInk" xmlns:wne="http://schemas.microsoft.com/office/word/2006/wordml" xmlns:wps="http://schemas.microsoft.com/office/word/2010/wordprocessingShape" mc:Ignorable="w14 wp14">
+  <w:p>
+    <w:pPr>
+      <w:pStyle w:val="Footer"/>
+    </w:pPr>
+  </w:p>
+</w:ftr>
+</file>
+
+<file path=word/footer2.xml><?xml version="1.0" encoding="utf-8"?>
+<w:ftr xmlns:wpc="http://schemas.microsoft.com/office/word/2010/wordprocessingCanvas" xmlns:mc="http://schemas.openxmlformats.org/markup-compatibility/2006" xmlns:o="urn:schemas-microsoft-com:office:office" xmlns:r="http://schemas.openxmlformats.org/officeDocument/2006/relationships" xmlns:m="http://schemas.openxmlformats.org/officeDocument/2006/math" xmlns:v="urn:schemas-microsoft-com:vml" xmlns:wp14="http://schemas.microsoft.com/office/word/2010/wordprocessingDrawing" xmlns:wp="http://schemas.openxmlformats.org/drawingml/2006/wordprocessingDrawing" xmlns:w10="urn:schemas-microsoft-com:office:word" xmlns:w="http://schemas.openxmlformats.org/wordprocessingml/2006/main" xmlns:w14="http://schemas.microsoft.com/office/word/2010/wordml" xmlns:wpg="http://schemas.microsoft.com/office/word/2010/wordprocessingGroup" xmlns:wpi="http://schemas.microsoft.com/office/word/2010/wordprocessingInk" xmlns:wne="http://schemas.microsoft.com/office/word/2006/wordml" xmlns:wps="http://schemas.microsoft.com/office/word/2010/wordprocessingShape" mc:Ignorable="w14 wp14">
+  <w:p>
+    <w:pPr>
+      <w:pStyle w:val="Footer"/>
+    </w:pPr>
+  </w:p>
+</w:ftr>
+</file>
+
+<file path=word/footer3.xml><?xml version="1.0" encoding="utf-8"?>
+<w:ftr xmlns:wpc="http://schemas.microsoft.com/office/word/2010/wordprocessingCanvas" xmlns:mc="http://schemas.openxmlformats.org/markup-compatibility/2006" xmlns:o="urn:schemas-microsoft-com:office:office" xmlns:r="http://schemas.openxmlformats.org/officeDocument/2006/relationships" xmlns:m="http://schemas.openxmlformats.org/officeDocument/2006/math" xmlns:v="urn:schemas-microsoft-com:vml" xmlns:wp14="http://schemas.microsoft.com/office/word/2010/wordprocessingDrawing" xmlns:wp="http://schemas.openxmlformats.org/drawingml/2006/wordprocessingDrawing" xmlns:w10="urn:schemas-microsoft-com:office:word" xmlns:w="http://schemas.openxmlformats.org/wordprocessingml/2006/main" xmlns:w14="http://schemas.microsoft.com/office/word/2010/wordml" xmlns:wpg="http://schemas.microsoft.com/office/word/2010/wordprocessingGroup" xmlns:wpi="http://schemas.microsoft.com/office/word/2010/wordprocessingInk" xmlns:wne="http://schemas.microsoft.com/office/word/2006/wordml" xmlns:wps="http://schemas.microsoft.com/office/word/2010/wordprocessingShape" mc:Ignorable="w14 wp14">
+  <w:p>
+    <w:pPr>
+      <w:pStyle w:val="Footer"/>
+    </w:pPr>
+  </w:p>
+</w:ftr>
+</file>
+
 <file path=word/footnotes.xml><?xml version="1.0" encoding="utf-8"?>
 <w:footnotes xmlns:wpc="http://schemas.microsoft.com/office/word/2010/wordprocessingCanvas" xmlns:mc="http://schemas.openxmlformats.org/markup-compatibility/2006" xmlns:o="urn:schemas-microsoft-com:office:office" xmlns:r="http://schemas.openxmlformats.org/officeDocument/2006/relationships" xmlns:m="http://schemas.openxmlformats.org/officeDocument/2006/math" xmlns:v="urn:schemas-microsoft-com:vml" xmlns:wp14="http://schemas.microsoft.com/office/word/2010/wordprocessingDrawing" xmlns:wp="http://schemas.openxmlformats.org/drawingml/2006/wordprocessingDrawing" xmlns:w10="urn:schemas-microsoft-com:office:word" xmlns:w="http://schemas.openxmlformats.org/wordprocessingml/2006/main" xmlns:w14="http://schemas.microsoft.com/office/word/2010/wordml" xmlns:wpg="http://schemas.microsoft.com/office/word/2010/wordprocessingGroup" xmlns:wpi="http://schemas.microsoft.com/office/word/2010/wordprocessingInk" xmlns:wne="http://schemas.microsoft.com/office/word/2006/wordml" xmlns:wps="http://schemas.microsoft.com/office/word/2010/wordprocessingShape" mc:Ignorable="w14 wp14">
   <w:footnote w:type="separator" w:id="-1">
@@ -6173,6 +5830,75 @@
     </w:p>
   </w:footnote>
 </w:footnotes>
+</file>
+
+<file path=word/header1.xml><?xml version="1.0" encoding="utf-8"?>
+<w:hdr xmlns:wpc="http://schemas.microsoft.com/office/word/2010/wordprocessingCanvas" xmlns:mc="http://schemas.openxmlformats.org/markup-compatibility/2006" xmlns:o="urn:schemas-microsoft-com:office:office" xmlns:r="http://schemas.openxmlformats.org/officeDocument/2006/relationships" xmlns:m="http://schemas.openxmlformats.org/officeDocument/2006/math" xmlns:v="urn:schemas-microsoft-com:vml" xmlns:wp14="http://schemas.microsoft.com/office/word/2010/wordprocessingDrawing" xmlns:wp="http://schemas.openxmlformats.org/drawingml/2006/wordprocessingDrawing" xmlns:w10="urn:schemas-microsoft-com:office:word" xmlns:w="http://schemas.openxmlformats.org/wordprocessingml/2006/main" xmlns:w14="http://schemas.microsoft.com/office/word/2010/wordml" xmlns:wpg="http://schemas.microsoft.com/office/word/2010/wordprocessingGroup" xmlns:wpi="http://schemas.microsoft.com/office/word/2010/wordprocessingInk" xmlns:wne="http://schemas.microsoft.com/office/word/2006/wordml" xmlns:wps="http://schemas.microsoft.com/office/word/2010/wordprocessingShape" mc:Ignorable="w14 wp14">
+  <w:p>
+    <w:pPr>
+      <w:pStyle w:val="Header"/>
+    </w:pPr>
+  </w:p>
+</w:hdr>
+</file>
+
+<file path=word/header2.xml><?xml version="1.0" encoding="utf-8"?>
+<w:hdr xmlns:wpc="http://schemas.microsoft.com/office/word/2010/wordprocessingCanvas" xmlns:mc="http://schemas.openxmlformats.org/markup-compatibility/2006" xmlns:o="urn:schemas-microsoft-com:office:office" xmlns:r="http://schemas.openxmlformats.org/officeDocument/2006/relationships" xmlns:m="http://schemas.openxmlformats.org/officeDocument/2006/math" xmlns:v="urn:schemas-microsoft-com:vml" xmlns:wp14="http://schemas.microsoft.com/office/word/2010/wordprocessingDrawing" xmlns:wp="http://schemas.openxmlformats.org/drawingml/2006/wordprocessingDrawing" xmlns:w10="urn:schemas-microsoft-com:office:word" xmlns:w="http://schemas.openxmlformats.org/wordprocessingml/2006/main" xmlns:w14="http://schemas.microsoft.com/office/word/2010/wordml" xmlns:wpg="http://schemas.microsoft.com/office/word/2010/wordprocessingGroup" xmlns:wpi="http://schemas.microsoft.com/office/word/2010/wordprocessingInk" xmlns:wne="http://schemas.microsoft.com/office/word/2006/wordml" xmlns:wps="http://schemas.microsoft.com/office/word/2010/wordprocessingShape" mc:Ignorable="w14 wp14">
+  <w:p>
+    <w:pPr>
+      <w:pStyle w:val="Header"/>
+    </w:pPr>
+    <w:r>
+      <w:rPr>
+        <w:rFonts w:hint="eastAsia"/>
+      </w:rPr>
+      <w:t>易清进销存</w:t>
+    </w:r>
+    <w:r>
+      <w:ptab w:relativeTo="margin" w:alignment="center" w:leader="none"/>
+    </w:r>
+    <w:r>
+      <w:rPr>
+        <w:rFonts w:hint="eastAsia"/>
+      </w:rPr>
+      <w:t>v1.0</w:t>
+    </w:r>
+    <w:r>
+      <w:ptab w:relativeTo="margin" w:alignment="right" w:leader="none"/>
+    </w:r>
+    <w:r>
+      <w:fldChar w:fldCharType="begin"/>
+    </w:r>
+    <w:r>
+      <w:instrText xml:space="preserve"> PAGE   \* MERGEFORMAT </w:instrText>
+    </w:r>
+    <w:r>
+      <w:fldChar w:fldCharType="separate"/>
+    </w:r>
+    <w:r>
+      <w:rPr>
+        <w:noProof/>
+      </w:rPr>
+      <w:t>1</w:t>
+    </w:r>
+    <w:r>
+      <w:rPr>
+        <w:noProof/>
+      </w:rPr>
+      <w:fldChar w:fldCharType="end"/>
+    </w:r>
+  </w:p>
+</w:hdr>
+</file>
+
+<file path=word/header3.xml><?xml version="1.0" encoding="utf-8"?>
+<w:hdr xmlns:wpc="http://schemas.microsoft.com/office/word/2010/wordprocessingCanvas" xmlns:mc="http://schemas.openxmlformats.org/markup-compatibility/2006" xmlns:o="urn:schemas-microsoft-com:office:office" xmlns:r="http://schemas.openxmlformats.org/officeDocument/2006/relationships" xmlns:m="http://schemas.openxmlformats.org/officeDocument/2006/math" xmlns:v="urn:schemas-microsoft-com:vml" xmlns:wp14="http://schemas.microsoft.com/office/word/2010/wordprocessingDrawing" xmlns:wp="http://schemas.openxmlformats.org/drawingml/2006/wordprocessingDrawing" xmlns:w10="urn:schemas-microsoft-com:office:word" xmlns:w="http://schemas.openxmlformats.org/wordprocessingml/2006/main" xmlns:w14="http://schemas.microsoft.com/office/word/2010/wordml" xmlns:wpg="http://schemas.microsoft.com/office/word/2010/wordprocessingGroup" xmlns:wpi="http://schemas.microsoft.com/office/word/2010/wordprocessingInk" xmlns:wne="http://schemas.microsoft.com/office/word/2006/wordml" xmlns:wps="http://schemas.microsoft.com/office/word/2010/wordprocessingShape" mc:Ignorable="w14 wp14">
+  <w:p>
+    <w:pPr>
+      <w:pStyle w:val="Header"/>
+    </w:pPr>
+  </w:p>
+</w:hdr>
 </file>
 
 <file path=word/numbering.xml><?xml version="1.0" encoding="utf-8"?>
@@ -6881,6 +6607,7 @@
   <w:style w:type="character" w:default="1" w:styleId="DefaultParagraphFont">
     <w:name w:val="Default Paragraph Font"/>
     <w:uiPriority w:val="1"/>
+    <w:semiHidden/>
     <w:unhideWhenUsed/>
   </w:style>
   <w:style w:type="table" w:default="1" w:styleId="TableNormal">
@@ -7312,6 +7039,7 @@
   <w:style w:type="character" w:default="1" w:styleId="DefaultParagraphFont">
     <w:name w:val="Default Paragraph Font"/>
     <w:uiPriority w:val="1"/>
+    <w:semiHidden/>
     <w:unhideWhenUsed/>
   </w:style>
   <w:style w:type="table" w:default="1" w:styleId="TableNormal">
@@ -7824,7 +7552,7 @@
 </file>
 
 <file path=customXml/itemProps1.xml><?xml version="1.0" encoding="utf-8"?>
-<ds:datastoreItem xmlns:ds="http://schemas.openxmlformats.org/officeDocument/2006/customXml" ds:itemID="{F6DA4DD7-BCF5-4C4C-82B3-B1B5FE934F68}">
+<ds:datastoreItem xmlns:ds="http://schemas.openxmlformats.org/officeDocument/2006/customXml" ds:itemID="{6BD0E1D2-E95E-420F-86D3-3AC1B028D4A3}">
   <ds:schemaRefs>
     <ds:schemaRef ds:uri="http://schemas.openxmlformats.org/officeDocument/2006/bibliography"/>
   </ds:schemaRefs>

</xml_diff>